<commit_message>
Start work with embeddings
</commit_message>
<xml_diff>
--- a/tests/test_files/Expression of Interest Form - Tier 3 Weight Management Service.docx
+++ b/tests/test_files/Expression of Interest Form - Tier 3 Weight Management Service.docx
@@ -21,14 +21,6 @@
           <w:u w:val="single"/>
         </w:rPr>
       </w:pPr>
-      <w:r>
-        <w:rPr>
-          <w:b/>
-          <w:sz w:val="32"/>
-          <w:u w:val="single"/>
-        </w:rPr>
-        <w:t>&lt;t&gt;</w:t>
-      </w:r>
       <w:r>
         <w:rPr>
           <w:b/>
@@ -61,14 +53,6 @@
         </w:rPr>
         <w:t>anagement Service</w:t>
       </w:r>
-      <w:r>
-        <w:rPr>
-          <w:b/>
-          <w:sz w:val="32"/>
-          <w:u w:val="single"/>
-        </w:rPr>
-        <w:t>&lt;/t&gt;</w:t>
-      </w:r>
     </w:p>
     <w:p>
       <w:pPr>
@@ -92,13 +76,6 @@
           <w:sz w:val="28"/>
         </w:rPr>
         <w:t xml:space="preserve">Name of organisation: </w:t>
-      </w:r>
-      <w:r>
-        <w:rPr>
-          <w:b/>
-          <w:sz w:val="28"/>
-        </w:rPr>
-        <w:t>&lt;c&gt;</w:t>
       </w:r>
       <w:r>
         <w:rPr>
@@ -128,13 +105,6 @@
         </w:rPr>
         <w:t>orough</w:t>
       </w:r>
-      <w:r>
-        <w:rPr>
-          <w:b/>
-          <w:sz w:val="28"/>
-        </w:rPr>
-        <w:t>&lt;/c&gt;</w:t>
-      </w:r>
     </w:p>
     <w:p>
       <w:pPr>
@@ -146,7 +116,21 @@
         <w:rPr>
           <w:lang w:val="en"/>
         </w:rPr>
-        <w:t>Please provide confirmation that your organisation can demonstrate the following essential criteria</w:t>
+        <w:t xml:space="preserve">Please provide confirmation that your </w:t>
+      </w:r>
+      <w:proofErr w:type="spellStart"/>
+      <w:r>
+        <w:rPr>
+          <w:lang w:val="en"/>
+        </w:rPr>
+        <w:t>organisation</w:t>
+      </w:r>
+      <w:proofErr w:type="spellEnd"/>
+      <w:r>
+        <w:rPr>
+          <w:lang w:val="en"/>
+        </w:rPr>
+        <w:t xml:space="preserve"> can demonstrate the following essential criteria</w:t>
       </w:r>
       <w:r>
         <w:rPr>
@@ -1181,7 +1165,7 @@
                 <w:color w:val="000000"/>
                 <w:lang w:eastAsia="en-GB"/>
               </w:rPr>
-              <w:t>&lt;q14</w:t>
+              <w:t>&lt;q7</w:t>
             </w:r>
             <w:r>
               <w:rPr>
@@ -1213,7 +1197,25 @@
                 <w:color w:val="000000"/>
                 <w:lang w:eastAsia="en-GB"/>
               </w:rPr>
-              <w:t>Contract, the eProcurement System. Please confirm that your organisation is already registered on or will arrange for registration on Pro</w:t>
+              <w:t xml:space="preserve">Contract, the eProcurement System. Please confirm that your organisation </w:t>
+            </w:r>
+            <w:proofErr w:type="gramStart"/>
+            <w:r>
+              <w:rPr>
+                <w:rFonts w:ascii="Calibri" w:eastAsia="Times New Roman" w:hAnsi="Calibri" w:cs="Calibri"/>
+                <w:color w:val="000000"/>
+                <w:lang w:eastAsia="en-GB"/>
+              </w:rPr>
+              <w:t>is already registered</w:t>
+            </w:r>
+            <w:proofErr w:type="gramEnd"/>
+            <w:r>
+              <w:rPr>
+                <w:rFonts w:ascii="Calibri" w:eastAsia="Times New Roman" w:hAnsi="Calibri" w:cs="Calibri"/>
+                <w:color w:val="000000"/>
+                <w:lang w:eastAsia="en-GB"/>
+              </w:rPr>
+              <w:t xml:space="preserve"> on or will arrange for registration on Pro</w:t>
             </w:r>
             <w:r>
               <w:rPr>
@@ -1265,7 +1267,25 @@
                 <w:color w:val="000000"/>
                 <w:lang w:eastAsia="en-GB"/>
               </w:rPr>
-              <w:t>If you are already registered, please provide the email id and contact details which has been registered with Pro</w:t>
+              <w:t xml:space="preserve">If you are already registered, please provide the email id and contact </w:t>
+            </w:r>
+            <w:proofErr w:type="gramStart"/>
+            <w:r>
+              <w:rPr>
+                <w:rFonts w:ascii="Calibri" w:eastAsia="Times New Roman" w:hAnsi="Calibri" w:cs="Calibri"/>
+                <w:color w:val="000000"/>
+                <w:lang w:eastAsia="en-GB"/>
+              </w:rPr>
+              <w:t>details which</w:t>
+            </w:r>
+            <w:proofErr w:type="gramEnd"/>
+            <w:r>
+              <w:rPr>
+                <w:rFonts w:ascii="Calibri" w:eastAsia="Times New Roman" w:hAnsi="Calibri" w:cs="Calibri"/>
+                <w:color w:val="000000"/>
+                <w:lang w:eastAsia="en-GB"/>
+              </w:rPr>
+              <w:t xml:space="preserve"> has been registered with Pro</w:t>
             </w:r>
             <w:r>
               <w:rPr>
@@ -1338,8 +1358,10 @@
                 <w:color w:val="000000"/>
                 <w:lang w:eastAsia="en-GB"/>
               </w:rPr>
-              <w:t xml:space="preserve"> &lt;/q14</w:t>
-            </w:r>
+              <w:t xml:space="preserve"> &lt;/q7</w:t>
+            </w:r>
+            <w:bookmarkStart w:id="0" w:name="_GoBack"/>
+            <w:bookmarkEnd w:id="0"/>
             <w:r>
               <w:rPr>
                 <w:rFonts w:ascii="Calibri" w:eastAsia="Times New Roman" w:hAnsi="Calibri" w:cs="Calibri"/>
@@ -1559,6 +1581,7 @@
               </w:rPr>
               <w:t>&lt;a1&gt;</w:t>
             </w:r>
+            <w:proofErr w:type="spellStart"/>
             <w:r>
               <w:rPr>
                 <w:rStyle w:val="normaltextrun"/>
@@ -1568,7 +1591,19 @@
                 <w:szCs w:val="22"/>
                 <w:lang w:val="en-US"/>
               </w:rPr>
-              <w:t>Xyla Health &amp; Wellbeing</w:t>
+              <w:t>Xyla</w:t>
+            </w:r>
+            <w:proofErr w:type="spellEnd"/>
+            <w:r>
+              <w:rPr>
+                <w:rStyle w:val="normaltextrun"/>
+                <w:rFonts w:asciiTheme="minorHAnsi" w:hAnsiTheme="minorHAnsi" w:cstheme="minorBidi"/>
+                <w:color w:val="000000" w:themeColor="text1"/>
+                <w:sz w:val="22"/>
+                <w:szCs w:val="22"/>
+                <w:lang w:val="en-US"/>
+              </w:rPr>
+              <w:t xml:space="preserve"> Health &amp; Wellbeing</w:t>
             </w:r>
             <w:r>
               <w:rPr>
@@ -1707,7 +1742,35 @@
                 <w:szCs w:val="22"/>
                 <w:shd w:val="clear" w:color="auto" w:fill="FFFFFF"/>
               </w:rPr>
-              <w:t>We therefore understand the diverse needs and preferences of local communities and how to successfully incorporate these into delivery of a culturally appropriate, effective service for local populations.</w:t>
+              <w:t xml:space="preserve">We therefore understand the diverse needs and preferences of local communities and how </w:t>
+            </w:r>
+            <w:proofErr w:type="gramStart"/>
+            <w:r>
+              <w:rPr>
+                <w:rStyle w:val="normaltextrun"/>
+                <w:rFonts w:ascii="Calibri" w:hAnsi="Calibri" w:cs="Calibri"/>
+                <w:b w:val="0"/>
+                <w:bCs w:val="0"/>
+                <w:color w:val="000000" w:themeColor="text1"/>
+                <w:sz w:val="22"/>
+                <w:szCs w:val="22"/>
+                <w:shd w:val="clear" w:color="auto" w:fill="FFFFFF"/>
+              </w:rPr>
+              <w:t>to successfully incorporate</w:t>
+            </w:r>
+            <w:proofErr w:type="gramEnd"/>
+            <w:r>
+              <w:rPr>
+                <w:rStyle w:val="normaltextrun"/>
+                <w:rFonts w:ascii="Calibri" w:hAnsi="Calibri" w:cs="Calibri"/>
+                <w:b w:val="0"/>
+                <w:bCs w:val="0"/>
+                <w:color w:val="000000" w:themeColor="text1"/>
+                <w:sz w:val="22"/>
+                <w:szCs w:val="22"/>
+                <w:shd w:val="clear" w:color="auto" w:fill="FFFFFF"/>
+              </w:rPr>
+              <w:t xml:space="preserve"> these into delivery of a culturally appropriate, effective service for local populations.</w:t>
             </w:r>
           </w:p>
           <w:p>
@@ -1866,14 +1929,25 @@
                 <w:szCs w:val="22"/>
               </w:rPr>
             </w:pPr>
-            <w:r>
-              <w:rPr>
-                <w:rStyle w:val="normaltextrun"/>
-                <w:rFonts w:ascii="Calibri" w:hAnsi="Calibri" w:cs="Calibri"/>
-                <w:sz w:val="22"/>
-                <w:szCs w:val="22"/>
-              </w:rPr>
-              <w:t>96% of service-users said the programme helped them to improve their diet and habits. </w:t>
+            <w:proofErr w:type="gramStart"/>
+            <w:r>
+              <w:rPr>
+                <w:rStyle w:val="normaltextrun"/>
+                <w:rFonts w:ascii="Calibri" w:hAnsi="Calibri" w:cs="Calibri"/>
+                <w:sz w:val="22"/>
+                <w:szCs w:val="22"/>
+              </w:rPr>
+              <w:t>96%</w:t>
+            </w:r>
+            <w:proofErr w:type="gramEnd"/>
+            <w:r>
+              <w:rPr>
+                <w:rStyle w:val="normaltextrun"/>
+                <w:rFonts w:ascii="Calibri" w:hAnsi="Calibri" w:cs="Calibri"/>
+                <w:sz w:val="22"/>
+                <w:szCs w:val="22"/>
+              </w:rPr>
+              <w:t xml:space="preserve"> of service-users said the programme helped them to improve their diet and habits. </w:t>
             </w:r>
             <w:r>
               <w:rPr>
@@ -1935,7 +2009,31 @@
                 <w:szCs w:val="22"/>
                 <w:lang w:val="en-US"/>
               </w:rPr>
-              <w:t>wider service capability includes Tier 3 and family weight management, smoking cessation, social prescribing, health coaching, emotional wellbeing &amp; mental health support - we’re one of the few UK organisations offering a fully integrated health and wellbe</w:t>
+              <w:t xml:space="preserve">wider service capability includes Tier 3 and family weight management, smoking cessation, social prescribing, health coaching, emotional wellbeing &amp; mental health support - we’re one of the few UK </w:t>
+            </w:r>
+            <w:proofErr w:type="spellStart"/>
+            <w:r>
+              <w:rPr>
+                <w:rStyle w:val="normaltextrun"/>
+                <w:rFonts w:asciiTheme="minorHAnsi" w:hAnsiTheme="minorHAnsi" w:cstheme="minorBidi"/>
+                <w:color w:val="000000" w:themeColor="text1"/>
+                <w:sz w:val="22"/>
+                <w:szCs w:val="22"/>
+                <w:lang w:val="en-US"/>
+              </w:rPr>
+              <w:t>organisations</w:t>
+            </w:r>
+            <w:proofErr w:type="spellEnd"/>
+            <w:r>
+              <w:rPr>
+                <w:rStyle w:val="normaltextrun"/>
+                <w:rFonts w:asciiTheme="minorHAnsi" w:hAnsiTheme="minorHAnsi" w:cstheme="minorBidi"/>
+                <w:color w:val="000000" w:themeColor="text1"/>
+                <w:sz w:val="22"/>
+                <w:szCs w:val="22"/>
+                <w:lang w:val="en-US"/>
+              </w:rPr>
+              <w:t xml:space="preserve"> offering a fully integrated health and wellbe</w:t>
             </w:r>
             <w:r>
               <w:rPr>
@@ -2090,8 +2188,9 @@
                 <w:color w:val="000000"/>
                 <w:shd w:val="clear" w:color="auto" w:fill="FFFFFF"/>
               </w:rPr>
-              <w:t xml:space="preserve"> our resident Medical Director who is a GPwSI, and led by our Programme Director.</w:t>
-            </w:r>
+              <w:t xml:space="preserve"> our resident Medical Director who is a </w:t>
+            </w:r>
+            <w:proofErr w:type="spellStart"/>
             <w:r>
               <w:rPr>
                 <w:rStyle w:val="normaltextrun"/>
@@ -2099,6 +2198,25 @@
                 <w:color w:val="000000"/>
                 <w:shd w:val="clear" w:color="auto" w:fill="FFFFFF"/>
               </w:rPr>
+              <w:t>GPwSI</w:t>
+            </w:r>
+            <w:proofErr w:type="spellEnd"/>
+            <w:r>
+              <w:rPr>
+                <w:rStyle w:val="normaltextrun"/>
+                <w:rFonts w:ascii="Calibri" w:hAnsi="Calibri" w:cs="Calibri"/>
+                <w:color w:val="000000"/>
+                <w:shd w:val="clear" w:color="auto" w:fill="FFFFFF"/>
+              </w:rPr>
+              <w:t>, and led by our Programme Director.</w:t>
+            </w:r>
+            <w:r>
+              <w:rPr>
+                <w:rStyle w:val="normaltextrun"/>
+                <w:rFonts w:ascii="Calibri" w:hAnsi="Calibri" w:cs="Calibri"/>
+                <w:color w:val="000000"/>
+                <w:shd w:val="clear" w:color="auto" w:fill="FFFFFF"/>
+              </w:rPr>
               <w:t xml:space="preserve"> </w:t>
             </w:r>
           </w:p>
@@ -2274,7 +2392,27 @@
                 <w:color w:val="000000"/>
                 <w:shd w:val="clear" w:color="auto" w:fill="FFFFFF"/>
               </w:rPr>
-              <w:t xml:space="preserve"> (including the national NHS digital adult weight management programme) and working in the weight management pathways alongside tier 3; supported by robust and diverse MDT and Clinical Governance teams.</w:t>
+              <w:t xml:space="preserve"> (including the national NHS digital adult weight management programme) and working in the weight management pathways alongside tier 3</w:t>
+            </w:r>
+            <w:proofErr w:type="gramStart"/>
+            <w:r>
+              <w:rPr>
+                <w:rStyle w:val="normaltextrun"/>
+                <w:rFonts w:ascii="Calibri" w:hAnsi="Calibri" w:cs="Calibri"/>
+                <w:color w:val="000000"/>
+                <w:shd w:val="clear" w:color="auto" w:fill="FFFFFF"/>
+              </w:rPr>
+              <w:t>;</w:t>
+            </w:r>
+            <w:proofErr w:type="gramEnd"/>
+            <w:r>
+              <w:rPr>
+                <w:rStyle w:val="normaltextrun"/>
+                <w:rFonts w:ascii="Calibri" w:hAnsi="Calibri" w:cs="Calibri"/>
+                <w:color w:val="000000"/>
+                <w:shd w:val="clear" w:color="auto" w:fill="FFFFFF"/>
+              </w:rPr>
+              <w:t xml:space="preserve"> supported by robust and diverse MDT and Clinical Governance teams.</w:t>
             </w:r>
             <w:r>
               <w:rPr>
@@ -2369,7 +2507,15 @@
               </w:rPr>
             </w:pPr>
             <w:r>
-              <w:t>Our delivery and contract specific teams have the benefit of support of management and senior management oversight, with central support from the wider Acacium Group expert departments providing Clinical Governance, recruitment, HR, business intelligence, and technology and innovation.</w:t>
+              <w:t xml:space="preserve">Our delivery and contract specific teams have the benefit of support of management and senior management oversight, with central support from the wider </w:t>
+            </w:r>
+            <w:proofErr w:type="spellStart"/>
+            <w:r>
+              <w:t>Acacium</w:t>
+            </w:r>
+            <w:proofErr w:type="spellEnd"/>
+            <w:r>
+              <w:t xml:space="preserve"> Group expert departments providing Clinical Governance, recruitment, HR, business intelligence, and technology and innovation.</w:t>
             </w:r>
             <w:r>
               <w:t xml:space="preserve"> &lt;/a2&gt;</w:t>
@@ -2448,6 +2594,7 @@
               </w:rPr>
               <w:t>&lt;a3&gt;</w:t>
             </w:r>
+            <w:proofErr w:type="spellStart"/>
             <w:r>
               <w:rPr>
                 <w:rStyle w:val="normaltextrun"/>
@@ -2457,7 +2604,43 @@
                 <w:sz w:val="22"/>
                 <w:szCs w:val="22"/>
               </w:rPr>
-              <w:t xml:space="preserve">Xyla Health &amp; Wellbeing has a long, successful track record delivering services that </w:t>
+              <w:t>Xyla</w:t>
+            </w:r>
+            <w:proofErr w:type="spellEnd"/>
+            <w:r>
+              <w:rPr>
+                <w:rStyle w:val="normaltextrun"/>
+                <w:rFonts w:ascii="Calibri" w:hAnsi="Calibri" w:cs="Calibri"/>
+                <w:b w:val="0"/>
+                <w:bCs w:val="0"/>
+                <w:sz w:val="22"/>
+                <w:szCs w:val="22"/>
+              </w:rPr>
+              <w:t xml:space="preserve"> Health &amp; Wellbeing has a long, successful </w:t>
+            </w:r>
+            <w:proofErr w:type="gramStart"/>
+            <w:r>
+              <w:rPr>
+                <w:rStyle w:val="normaltextrun"/>
+                <w:rFonts w:ascii="Calibri" w:hAnsi="Calibri" w:cs="Calibri"/>
+                <w:b w:val="0"/>
+                <w:bCs w:val="0"/>
+                <w:sz w:val="22"/>
+                <w:szCs w:val="22"/>
+              </w:rPr>
+              <w:t>track record</w:t>
+            </w:r>
+            <w:proofErr w:type="gramEnd"/>
+            <w:r>
+              <w:rPr>
+                <w:rStyle w:val="normaltextrun"/>
+                <w:rFonts w:ascii="Calibri" w:hAnsi="Calibri" w:cs="Calibri"/>
+                <w:b w:val="0"/>
+                <w:bCs w:val="0"/>
+                <w:sz w:val="22"/>
+                <w:szCs w:val="22"/>
+              </w:rPr>
+              <w:t xml:space="preserve"> delivering services that </w:t>
             </w:r>
             <w:r>
               <w:rPr>
@@ -2514,8 +2697,9 @@
                 <w:sz w:val="22"/>
                 <w:szCs w:val="22"/>
               </w:rPr>
-              <w:t xml:space="preserve"> with service-users, taking a co-production approach to developing evidence-based, culturally-sensitive, multi-component programme</w:t>
-            </w:r>
+              <w:t xml:space="preserve"> with service-users, taking a co-production approach to developing evidence-based, </w:t>
+            </w:r>
+            <w:proofErr w:type="gramStart"/>
             <w:r>
               <w:rPr>
                 <w:rStyle w:val="normaltextrun"/>
@@ -2526,8 +2710,9 @@
                 <w:sz w:val="22"/>
                 <w:szCs w:val="22"/>
               </w:rPr>
-              <w:t>s</w:t>
-            </w:r>
+              <w:t>culturally-sensitive</w:t>
+            </w:r>
+            <w:proofErr w:type="gramEnd"/>
             <w:r>
               <w:rPr>
                 <w:rStyle w:val="normaltextrun"/>
@@ -2538,6 +2723,30 @@
                 <w:sz w:val="22"/>
                 <w:szCs w:val="22"/>
               </w:rPr>
+              <w:t>, multi-component programme</w:t>
+            </w:r>
+            <w:r>
+              <w:rPr>
+                <w:rStyle w:val="normaltextrun"/>
+                <w:rFonts w:ascii="Calibri" w:hAnsi="Calibri" w:cs="Calibri"/>
+                <w:b w:val="0"/>
+                <w:bCs w:val="0"/>
+                <w:color w:val="000000" w:themeColor="text1"/>
+                <w:sz w:val="22"/>
+                <w:szCs w:val="22"/>
+              </w:rPr>
+              <w:t>s</w:t>
+            </w:r>
+            <w:r>
+              <w:rPr>
+                <w:rStyle w:val="normaltextrun"/>
+                <w:rFonts w:ascii="Calibri" w:hAnsi="Calibri" w:cs="Calibri"/>
+                <w:b w:val="0"/>
+                <w:bCs w:val="0"/>
+                <w:color w:val="000000" w:themeColor="text1"/>
+                <w:sz w:val="22"/>
+                <w:szCs w:val="22"/>
+              </w:rPr>
               <w:t>, aligned to relevant national/NICE guidance.</w:t>
             </w:r>
           </w:p>
@@ -2703,7 +2912,27 @@
                 <w:sz w:val="22"/>
                 <w:szCs w:val="22"/>
               </w:rPr>
-              <w:t xml:space="preserve"> particularly for specific priorty groups</w:t>
+              <w:t xml:space="preserve"> particularly for specific </w:t>
+            </w:r>
+            <w:proofErr w:type="spellStart"/>
+            <w:r>
+              <w:rPr>
+                <w:rStyle w:val="normaltextrun"/>
+                <w:rFonts w:ascii="Calibri" w:hAnsi="Calibri" w:cs="Calibri"/>
+                <w:sz w:val="22"/>
+                <w:szCs w:val="22"/>
+              </w:rPr>
+              <w:t>priorty</w:t>
+            </w:r>
+            <w:proofErr w:type="spellEnd"/>
+            <w:r>
+              <w:rPr>
+                <w:rStyle w:val="normaltextrun"/>
+                <w:rFonts w:ascii="Calibri" w:hAnsi="Calibri" w:cs="Calibri"/>
+                <w:sz w:val="22"/>
+                <w:szCs w:val="22"/>
+              </w:rPr>
+              <w:t xml:space="preserve"> groups</w:t>
             </w:r>
             <w:r>
               <w:rPr>
@@ -2966,7 +3195,15 @@
               <w:t xml:space="preserve">for </w:t>
             </w:r>
             <w:r>
-              <w:t xml:space="preserve">diverse cultures, backgrounds, cuisines, and preferences. Programme materials are tailored to meet individuals’ needs e.g., translated materials, cuisine/diet specific recipes and meal plans etc, with imagery reflective of </w:t>
+              <w:t xml:space="preserve">diverse cultures, backgrounds, cuisines, and preferences. Programme materials are tailored to meet individuals’ needs e.g., translated materials, cuisine/diet specific recipes and meal plans </w:t>
+            </w:r>
+            <w:proofErr w:type="spellStart"/>
+            <w:r>
+              <w:t>etc</w:t>
+            </w:r>
+            <w:proofErr w:type="spellEnd"/>
+            <w:r>
+              <w:t xml:space="preserve">, with imagery reflective of </w:t>
             </w:r>
             <w:r>
               <w:lastRenderedPageBreak/>
@@ -2982,7 +3219,15 @@
               <w:t xml:space="preserve"> </w:t>
             </w:r>
             <w:r>
-              <w:t>ethnic demographics and languages, e.g., content produced in the most commonly-spoken languages, translated subtitles on videos, translated e-learning materials and translation features on our app. W</w:t>
+              <w:t xml:space="preserve">ethnic demographics and languages, e.g., content produced in the most </w:t>
+            </w:r>
+            <w:proofErr w:type="gramStart"/>
+            <w:r>
+              <w:t>commonly-spoken</w:t>
+            </w:r>
+            <w:proofErr w:type="gramEnd"/>
+            <w:r>
+              <w:t xml:space="preserve"> languages, translated subtitles on videos, translated e-learning materials and translation features on our app. W</w:t>
             </w:r>
             <w:r>
               <w:t>e</w:t>
@@ -2994,7 +3239,15 @@
               <w:t xml:space="preserve">such as </w:t>
             </w:r>
             <w:r>
-              <w:t>by not starting group sessions during or approaching Christmas or Eid. We schedule group sessions conscious of periods of fasting during, for example, Ramadan and Navratris. We</w:t>
+              <w:t xml:space="preserve">by not starting group sessions during or approaching Christmas or Eid. We schedule group sessions conscious of periods of fasting during, for example, Ramadan and </w:t>
+            </w:r>
+            <w:proofErr w:type="spellStart"/>
+            <w:r>
+              <w:t>Navratris</w:t>
+            </w:r>
+            <w:proofErr w:type="spellEnd"/>
+            <w:r>
+              <w:t>. We</w:t>
             </w:r>
             <w:r>
               <w:t xml:space="preserve"> also </w:t>
@@ -3412,7 +3665,27 @@
                 <w:sz w:val="22"/>
                 <w:szCs w:val="22"/>
               </w:rPr>
-              <w:t>Content references cultural foods/lifestyle-routines/appropriate activity-programmes/holiday guides (e.g., cultural EatWell plates/menus/kosher diets/impact of Ramadan on weight-management).  </w:t>
+              <w:t xml:space="preserve">Content references cultural foods/lifestyle-routines/appropriate activity-programmes/holiday guides (e.g., cultural </w:t>
+            </w:r>
+            <w:proofErr w:type="spellStart"/>
+            <w:r>
+              <w:rPr>
+                <w:rStyle w:val="normaltextrun"/>
+                <w:rFonts w:ascii="Calibri" w:hAnsi="Calibri" w:cs="Calibri"/>
+                <w:sz w:val="22"/>
+                <w:szCs w:val="22"/>
+              </w:rPr>
+              <w:t>EatWell</w:t>
+            </w:r>
+            <w:proofErr w:type="spellEnd"/>
+            <w:r>
+              <w:rPr>
+                <w:rStyle w:val="normaltextrun"/>
+                <w:rFonts w:ascii="Calibri" w:hAnsi="Calibri" w:cs="Calibri"/>
+                <w:sz w:val="22"/>
+                <w:szCs w:val="22"/>
+              </w:rPr>
+              <w:t xml:space="preserve"> plates/menus/kosher diets/impact of Ramadan on weight-management).  </w:t>
             </w:r>
             <w:r>
               <w:rPr>
@@ -3697,7 +3970,15 @@
               <w:spacing w:after="0" w:line="240" w:lineRule="auto"/>
             </w:pPr>
             <w:r>
-              <w:t>Our Clinical Governance Director, a qualified nurse with over 30 years clinical governance/senior NHS management experience, oversees clinical governance throughout the Group and is supported by the Clinical Governance Team (CGT) to ensure compliance with legislation. Our CG framework incorporates policies, Standard Operating Procedures (SOPs) and recording/reporting systems, which provide strong management of the essential cross-cutting themes of:</w:t>
+              <w:t xml:space="preserve">Our Clinical Governance Director, a qualified nurse with over 30 years clinical governance/senior NHS management experience, oversees clinical governance throughout the Group and is supported by the Clinical Governance Team (CGT) to ensure compliance with legislation. Our CG framework incorporates policies, Standard Operating Procedures (SOPs) and recording/reporting systems, which provide strong management of the essential </w:t>
+            </w:r>
+            <w:proofErr w:type="gramStart"/>
+            <w:r>
+              <w:t>cross-cutting</w:t>
+            </w:r>
+            <w:proofErr w:type="gramEnd"/>
+            <w:r>
+              <w:t xml:space="preserve"> themes of:</w:t>
             </w:r>
             <w:r>
               <w:t xml:space="preserve"> </w:t>
@@ -3716,7 +3997,23 @@
               <w:spacing w:after="0" w:line="240" w:lineRule="auto"/>
             </w:pPr>
             <w:r>
-              <w:t>Our infrastructure/information-governance processes meet NHSE contractual and best-practice Information Governance requirements, (Caldicott/DPO/CyberEssentials+) and hold ISO27001. We are DSPT and DTAC-compliant.</w:t>
+              <w:t>Our infrastructure/information-governance processes meet NHSE contractual and best-practice Information Governance requirements, (</w:t>
+            </w:r>
+            <w:proofErr w:type="spellStart"/>
+            <w:r>
+              <w:t>Caldicott</w:t>
+            </w:r>
+            <w:proofErr w:type="spellEnd"/>
+            <w:r>
+              <w:t>/DPO/</w:t>
+            </w:r>
+            <w:proofErr w:type="spellStart"/>
+            <w:r>
+              <w:t>CyberEssentials</w:t>
+            </w:r>
+            <w:proofErr w:type="spellEnd"/>
+            <w:r>
+              <w:t>+) and hold ISO27001. We are DSPT and DTAC-compliant.</w:t>
             </w:r>
             <w:r>
               <w:t>&lt;/a5&gt;</w:t>
@@ -3789,7 +4086,15 @@
               <w:t>Greenwich</w:t>
             </w:r>
             <w:r>
-              <w:t xml:space="preserve">, Xyla Health &amp; Wellbeing is perfectly placed to deliver </w:t>
+              <w:t xml:space="preserve">, </w:t>
+            </w:r>
+            <w:proofErr w:type="spellStart"/>
+            <w:r>
+              <w:t>Xyla</w:t>
+            </w:r>
+            <w:proofErr w:type="spellEnd"/>
+            <w:r>
+              <w:t xml:space="preserve"> Health &amp; Wellbeing is perfectly placed to deliver </w:t>
             </w:r>
             <w:r>
               <w:t xml:space="preserve">locally embedded </w:t>
@@ -3818,11 +4123,16 @@
             <w:r>
               <w:t xml:space="preserve">presence and already use venues in and around </w:t>
             </w:r>
+            <w:proofErr w:type="gramStart"/>
             <w:r>
               <w:t>Greenwich</w:t>
             </w:r>
             <w:r>
-              <w:t xml:space="preserve"> which can easily and conveniently </w:t>
+              <w:t xml:space="preserve"> which</w:t>
+            </w:r>
+            <w:proofErr w:type="gramEnd"/>
+            <w:r>
+              <w:t xml:space="preserve"> can easily and conveniently </w:t>
             </w:r>
             <w:r>
               <w:t xml:space="preserve">be </w:t>
@@ -3852,7 +4162,15 @@
               <w:t xml:space="preserve"> public transport </w:t>
             </w:r>
             <w:r>
-              <w:t xml:space="preserve">and are also located in areas where specific priority and high-risk groups reside. </w:t>
+              <w:t xml:space="preserve">and </w:t>
+            </w:r>
+            <w:proofErr w:type="gramStart"/>
+            <w:r>
+              <w:t>are also</w:t>
+            </w:r>
+            <w:proofErr w:type="gramEnd"/>
+            <w:r>
+              <w:t xml:space="preserve"> located in areas where specific priority and high-risk groups reside. </w:t>
             </w:r>
           </w:p>
           <w:p>
@@ -3935,7 +4253,7 @@
                 <w:color w:val="000000"/>
                 <w:lang w:eastAsia="en-GB"/>
               </w:rPr>
-              <w:t>&lt;a14</w:t>
+              <w:t>&lt;a7</w:t>
             </w:r>
             <w:r>
               <w:rPr>
@@ -3977,10 +4295,8 @@
                 <w:color w:val="000000"/>
                 <w:lang w:eastAsia="en-GB"/>
               </w:rPr>
-              <w:t>&lt;/a14</w:t>
-            </w:r>
-            <w:bookmarkStart w:id="0" w:name="_GoBack"/>
-            <w:bookmarkEnd w:id="0"/>
+              <w:t>&lt;/a7</w:t>
+            </w:r>
             <w:r>
               <w:rPr>
                 <w:rFonts w:ascii="Calibri" w:eastAsia="Times New Roman" w:hAnsi="Calibri" w:cs="Calibri"/>
@@ -4010,15 +4326,6 @@
           <w:szCs w:val="24"/>
         </w:rPr>
       </w:pPr>
-      <w:r>
-        <w:rPr>
-          <w:b/>
-          <w:bCs/>
-          <w:sz w:val="24"/>
-          <w:szCs w:val="24"/>
-        </w:rPr>
-        <w:t>&lt;bci&gt;</w:t>
-      </w:r>
       <w:r>
         <w:rPr>
           <w:b/>
@@ -4044,8 +4351,19 @@
           <w:sz w:val="24"/>
           <w:szCs w:val="24"/>
         </w:rPr>
-        <w:t>Georgina Yaffe</w:t>
+        <w:t xml:space="preserve">Georgina </w:t>
       </w:r>
+      <w:proofErr w:type="spellStart"/>
+      <w:r>
+        <w:rPr>
+          <w:b/>
+          <w:bCs/>
+          <w:sz w:val="24"/>
+          <w:szCs w:val="24"/>
+        </w:rPr>
+        <w:t>Yaffe</w:t>
+      </w:r>
+      <w:proofErr w:type="spellEnd"/>
     </w:p>
     <w:p>
       <w:pPr>
@@ -4074,6 +4392,7 @@
         </w:rPr>
         <w:t xml:space="preserve"> </w:t>
       </w:r>
+      <w:proofErr w:type="spellStart"/>
       <w:r>
         <w:rPr>
           <w:b/>
@@ -4081,7 +4400,17 @@
           <w:sz w:val="24"/>
           <w:szCs w:val="24"/>
         </w:rPr>
-        <w:t>Xyla Health &amp; Wellbeing</w:t>
+        <w:t>Xyla</w:t>
+      </w:r>
+      <w:proofErr w:type="spellEnd"/>
+      <w:r>
+        <w:rPr>
+          <w:b/>
+          <w:bCs/>
+          <w:sz w:val="24"/>
+          <w:szCs w:val="24"/>
+        </w:rPr>
+        <w:t xml:space="preserve"> Health &amp; Wellbeing</w:t>
       </w:r>
     </w:p>
     <w:p>
@@ -4109,7 +4438,27 @@
           <w:sz w:val="24"/>
           <w:szCs w:val="24"/>
         </w:rPr>
-        <w:t>9 Appold Street, London, EC2A 2AP</w:t>
+        <w:t xml:space="preserve">9 </w:t>
+      </w:r>
+      <w:proofErr w:type="spellStart"/>
+      <w:r>
+        <w:rPr>
+          <w:b/>
+          <w:bCs/>
+          <w:sz w:val="24"/>
+          <w:szCs w:val="24"/>
+        </w:rPr>
+        <w:t>Appold</w:t>
+      </w:r>
+      <w:proofErr w:type="spellEnd"/>
+      <w:r>
+        <w:rPr>
+          <w:b/>
+          <w:bCs/>
+          <w:sz w:val="24"/>
+          <w:szCs w:val="24"/>
+        </w:rPr>
+        <w:t xml:space="preserve"> Street, London, EC2A 2AP</w:t>
       </w:r>
     </w:p>
     <w:p>
@@ -4176,285 +4525,32 @@
         </w:rPr>
         <w:t xml:space="preserve">Email: </w:t>
       </w:r>
-      <w:hyperlink r:id="rId13" w:history="1">
-        <w:r>
-          <w:rPr>
-            <w:rStyle w:val="aa"/>
-            <w:b/>
-            <w:bCs/>
-            <w:sz w:val="24"/>
-            <w:szCs w:val="24"/>
-          </w:rPr>
-          <w:t>georgina.yaffe@xylahealth.com&lt;/bci</w:t>
-        </w:r>
-      </w:hyperlink>
       <w:r>
         <w:rPr>
+          <w:rStyle w:val="aa"/>
           <w:b/>
           <w:bCs/>
           <w:sz w:val="24"/>
           <w:szCs w:val="24"/>
         </w:rPr>
-        <w:t>&gt;</w:t>
+        <w:t>ge</w:t>
       </w:r>
-    </w:p>
-    <w:p>
-      <w:pPr>
+      <w:r>
         <w:rPr>
+          <w:rStyle w:val="aa"/>
           <w:b/>
           <w:bCs/>
           <w:sz w:val="24"/>
           <w:szCs w:val="24"/>
         </w:rPr>
-      </w:pPr>
-      <w:r>
-        <w:rPr>
-          <w:b/>
-          <w:bCs/>
-          <w:sz w:val="24"/>
-          <w:szCs w:val="24"/>
-        </w:rPr>
-        <w:lastRenderedPageBreak/>
-        <w:t xml:space="preserve">Contact Name and Role: </w:t>
-      </w:r>
-      <w:r>
-        <w:rPr>
-          <w:b/>
-          <w:bCs/>
-          <w:sz w:val="24"/>
-          <w:szCs w:val="24"/>
-        </w:rPr>
-        <w:t>&lt;bn&gt;</w:t>
-      </w:r>
-      <w:r>
-        <w:rPr>
-          <w:b/>
-          <w:bCs/>
-          <w:sz w:val="24"/>
-          <w:szCs w:val="24"/>
-        </w:rPr>
-        <w:t>Georgina Yaffe</w:t>
-      </w:r>
-      <w:r>
-        <w:rPr>
-          <w:b/>
-          <w:bCs/>
-          <w:sz w:val="24"/>
-          <w:szCs w:val="24"/>
-        </w:rPr>
-        <w:t>&lt;/bn&gt;</w:t>
+        <w:t>orgina.yaffe@xylahealth.com</w:t>
       </w:r>
     </w:p>
     <w:p>
       <w:pPr>
-        <w:rPr>
-          <w:b/>
-          <w:bCs/>
-          <w:sz w:val="24"/>
-          <w:szCs w:val="24"/>
-        </w:rPr>
-      </w:pPr>
-      <w:r>
-        <w:rPr>
-          <w:b/>
-          <w:bCs/>
-          <w:sz w:val="24"/>
-          <w:szCs w:val="24"/>
-        </w:rPr>
-        <w:t xml:space="preserve">Organisation: </w:t>
-      </w:r>
-      <w:r>
-        <w:rPr>
-          <w:b/>
-          <w:bCs/>
-          <w:sz w:val="24"/>
-          <w:szCs w:val="24"/>
-        </w:rPr>
-        <w:t>&lt;bo&gt;</w:t>
-      </w:r>
-      <w:r>
-        <w:rPr>
-          <w:b/>
-          <w:bCs/>
-          <w:sz w:val="24"/>
-          <w:szCs w:val="24"/>
-        </w:rPr>
-        <w:t>Xyla Health &amp; Wellbeing</w:t>
-      </w:r>
-      <w:r>
-        <w:rPr>
-          <w:b/>
-          <w:bCs/>
-          <w:sz w:val="24"/>
-          <w:szCs w:val="24"/>
-        </w:rPr>
-        <w:t>&lt;/bo&gt;</w:t>
-      </w:r>
-    </w:p>
-    <w:p>
-      <w:pPr>
-        <w:rPr>
-          <w:b/>
-          <w:bCs/>
-          <w:sz w:val="24"/>
-          <w:szCs w:val="24"/>
-        </w:rPr>
-      </w:pPr>
-      <w:r>
-        <w:rPr>
-          <w:b/>
-          <w:bCs/>
-          <w:sz w:val="24"/>
-          <w:szCs w:val="24"/>
-        </w:rPr>
-        <w:t xml:space="preserve">Address: </w:t>
-      </w:r>
-      <w:r>
-        <w:rPr>
-          <w:b/>
-          <w:bCs/>
-          <w:sz w:val="24"/>
-          <w:szCs w:val="24"/>
-        </w:rPr>
-        <w:t>&lt;boa&gt;</w:t>
-      </w:r>
-      <w:r>
-        <w:rPr>
-          <w:b/>
-          <w:bCs/>
-          <w:sz w:val="24"/>
-          <w:szCs w:val="24"/>
-        </w:rPr>
-        <w:t>9 Appold Street, London, EC2A 2AP</w:t>
-      </w:r>
-      <w:r>
-        <w:rPr>
-          <w:b/>
-          <w:bCs/>
-          <w:sz w:val="24"/>
-          <w:szCs w:val="24"/>
-        </w:rPr>
-        <w:t>&lt;/boa&gt;</w:t>
-      </w:r>
-    </w:p>
-    <w:p>
-      <w:pPr>
-        <w:rPr>
-          <w:b/>
-          <w:sz w:val="24"/>
-        </w:rPr>
-      </w:pPr>
-      <w:r>
-        <w:rPr>
-          <w:b/>
-          <w:sz w:val="24"/>
-        </w:rPr>
-        <w:t xml:space="preserve">Landline Number: </w:t>
-      </w:r>
-    </w:p>
-    <w:p>
-      <w:pPr>
-        <w:rPr>
-          <w:b/>
-          <w:bCs/>
-          <w:sz w:val="24"/>
-          <w:szCs w:val="24"/>
-        </w:rPr>
-      </w:pPr>
-      <w:r>
-        <w:rPr>
-          <w:b/>
-          <w:bCs/>
-          <w:sz w:val="24"/>
-          <w:szCs w:val="24"/>
-        </w:rPr>
-        <w:t xml:space="preserve">Mobile Number: </w:t>
-      </w:r>
-      <w:r>
-        <w:rPr>
-          <w:b/>
-          <w:bCs/>
-          <w:sz w:val="24"/>
-          <w:szCs w:val="24"/>
-        </w:rPr>
-        <w:t>&lt;bmn&gt;</w:t>
-      </w:r>
-      <w:r>
-        <w:rPr>
-          <w:b/>
-          <w:bCs/>
-          <w:sz w:val="24"/>
-          <w:szCs w:val="24"/>
-        </w:rPr>
-        <w:t>07929375540</w:t>
-      </w:r>
-      <w:r>
-        <w:rPr>
-          <w:b/>
-          <w:bCs/>
-          <w:sz w:val="24"/>
-          <w:szCs w:val="24"/>
-        </w:rPr>
-        <w:t>&lt;/bmn&gt;</w:t>
-      </w:r>
-    </w:p>
-    <w:p>
-      <w:pPr>
-        <w:rPr>
-          <w:b/>
-          <w:bCs/>
-          <w:sz w:val="24"/>
-          <w:szCs w:val="24"/>
-        </w:rPr>
-      </w:pPr>
-      <w:r>
-        <w:rPr>
-          <w:b/>
-          <w:bCs/>
-          <w:sz w:val="24"/>
-          <w:szCs w:val="24"/>
-        </w:rPr>
-        <w:t xml:space="preserve">Email: </w:t>
-      </w:r>
-      <w:r>
-        <w:rPr>
-          <w:b/>
-          <w:bCs/>
-          <w:sz w:val="24"/>
-          <w:szCs w:val="24"/>
-        </w:rPr>
-        <w:t>&lt;be&gt;</w:t>
-      </w:r>
-      <w:r>
-        <w:rPr>
-          <w:b/>
-          <w:bCs/>
-          <w:sz w:val="24"/>
-          <w:szCs w:val="24"/>
-        </w:rPr>
-        <w:t>georgina.yaffe@xylahealth.com</w:t>
-      </w:r>
-      <w:r>
-        <w:rPr>
-          <w:b/>
-          <w:bCs/>
-          <w:sz w:val="24"/>
-          <w:szCs w:val="24"/>
-        </w:rPr>
-        <w:t>&lt;/be&gt;</w:t>
-      </w:r>
-    </w:p>
-    <w:p>
-      <w:pPr>
         <w:tabs>
           <w:tab w:val="left" w:pos="6060"/>
         </w:tabs>
-        <w:rPr>
-          <w:b/>
-          <w:bCs/>
-          <w:sz w:val="24"/>
-          <w:szCs w:val="24"/>
-        </w:rPr>
       </w:pPr>
     </w:p>
     <w:p/>
@@ -4482,15 +4578,31 @@
         <w:t xml:space="preserve"> </w:t>
       </w:r>
       <w:r>
-        <w:t xml:space="preserve">Please note that the commissioners/contracting authority/customer must not be contacted under any circumstances. All communication must be </w:t>
+        <w:t xml:space="preserve">Please note that the commissioners/contracting authority/customer </w:t>
+      </w:r>
+      <w:proofErr w:type="gramStart"/>
+      <w:r>
+        <w:t>must not be contacted</w:t>
+      </w:r>
+      <w:proofErr w:type="gramEnd"/>
+      <w:r>
+        <w:t xml:space="preserve"> under any circumstances. All communication </w:t>
+      </w:r>
+      <w:proofErr w:type="gramStart"/>
+      <w:r>
+        <w:t xml:space="preserve">must be </w:t>
       </w:r>
       <w:r>
-        <w:t>made only to</w:t>
+        <w:t>made</w:t>
+      </w:r>
+      <w:proofErr w:type="gramEnd"/>
+      <w:r>
+        <w:t xml:space="preserve"> only to</w:t>
       </w:r>
       <w:r>
         <w:t xml:space="preserve"> </w:t>
       </w:r>
-      <w:hyperlink r:id="rId14" w:history="1">
+      <w:hyperlink r:id="rId13" w:history="1">
         <w:r>
           <w:rPr>
             <w:rStyle w:val="aa"/>
@@ -4503,7 +4615,7 @@
       </w:r>
     </w:p>
     <w:sectPr>
-      <w:headerReference w:type="default" r:id="rId15"/>
+      <w:headerReference w:type="default" r:id="rId14"/>
       <w:pgSz w:w="11906" w:h="16838"/>
       <w:pgMar w:top="1440" w:right="1440" w:bottom="1440" w:left="1440" w:header="708" w:footer="708" w:gutter="0"/>
       <w:cols w:space="708"/>
@@ -6167,7 +6279,6 @@
   <w:style w:type="character" w:default="1" w:styleId="a0">
     <w:name w:val="Default Paragraph Font"/>
     <w:uiPriority w:val="1"/>
-    <w:semiHidden/>
     <w:unhideWhenUsed/>
   </w:style>
   <w:style w:type="table" w:default="1" w:styleId="a1">
@@ -6678,26 +6789,6 @@
 </file>
 
 <file path=customXml/item1.xml><?xml version="1.0" encoding="utf-8"?>
-<p:properties xmlns:p="http://schemas.microsoft.com/office/2006/metadata/properties" xmlns:xsi="http://www.w3.org/2001/XMLSchema-instance" xmlns:pc="http://schemas.microsoft.com/office/infopath/2007/PartnerControls">
-  <documentManagement>
-    <TaxCatchAll xmlns="100e26d2-269f-4875-9d3f-575ce234e9c9" xsi:nil="true"/>
-    <lcf76f155ced4ddcb4097134ff3c332f xmlns="0685444c-ef76-4212-94fc-155e1fb30e0e">
-      <Terms xmlns="http://schemas.microsoft.com/office/infopath/2007/PartnerControls"/>
-    </lcf76f155ced4ddcb4097134ff3c332f>
-  </documentManagement>
-</p:properties>
-</file>
-
-<file path=customXml/item2.xml><?xml version="1.0" encoding="utf-8"?>
-<?mso-contentType ?>
-<FormTemplates xmlns="http://schemas.microsoft.com/sharepoint/v3/contenttype/forms">
-  <Display>DocumentLibraryForm</Display>
-  <Edit>DocumentLibraryForm</Edit>
-  <New>DocumentLibraryForm</New>
-</FormTemplates>
-</file>
-
-<file path=customXml/item3.xml><?xml version="1.0" encoding="utf-8"?>
 <ct:contentTypeSchema xmlns:ct="http://schemas.microsoft.com/office/2006/metadata/contentType" xmlns:ma="http://schemas.microsoft.com/office/2006/metadata/properties/metaAttributes" ct:_="" ma:_="" ma:contentTypeName="Document" ma:contentTypeID="0x0101002EA446E8C756F84F94685E2032A9C351" ma:contentTypeVersion="16" ma:contentTypeDescription="Create a new document." ma:contentTypeScope="" ma:versionID="3ffc8805e544b96bf5cdcc2331fb7447">
   <xsd:schema xmlns:xsd="http://www.w3.org/2001/XMLSchema" xmlns:xs="http://www.w3.org/2001/XMLSchema" xmlns:p="http://schemas.microsoft.com/office/2006/metadata/properties" xmlns:ns2="0685444c-ef76-4212-94fc-155e1fb30e0e" xmlns:ns3="100e26d2-269f-4875-9d3f-575ce234e9c9" targetNamespace="http://schemas.microsoft.com/office/2006/metadata/properties" ma:root="true" ma:fieldsID="f011d0f98c44c7d0e7f3ef10cc2f39b9" ns2:_="" ns3:_="">
     <xsd:import namespace="0685444c-ef76-4212-94fc-155e1fb30e0e"/>
@@ -6940,30 +7031,31 @@
 </ct:contentTypeSchema>
 </file>
 
+<file path=customXml/item2.xml><?xml version="1.0" encoding="utf-8"?>
+<?mso-contentType ?>
+<FormTemplates xmlns="http://schemas.microsoft.com/sharepoint/v3/contenttype/forms">
+  <Display>DocumentLibraryForm</Display>
+  <Edit>DocumentLibraryForm</Edit>
+  <New>DocumentLibraryForm</New>
+</FormTemplates>
+</file>
+
+<file path=customXml/item3.xml><?xml version="1.0" encoding="utf-8"?>
+<p:properties xmlns:p="http://schemas.microsoft.com/office/2006/metadata/properties" xmlns:xsi="http://www.w3.org/2001/XMLSchema-instance" xmlns:pc="http://schemas.microsoft.com/office/infopath/2007/PartnerControls">
+  <documentManagement>
+    <TaxCatchAll xmlns="100e26d2-269f-4875-9d3f-575ce234e9c9" xsi:nil="true"/>
+    <lcf76f155ced4ddcb4097134ff3c332f xmlns="0685444c-ef76-4212-94fc-155e1fb30e0e">
+      <Terms xmlns="http://schemas.microsoft.com/office/infopath/2007/PartnerControls"/>
+    </lcf76f155ced4ddcb4097134ff3c332f>
+  </documentManagement>
+</p:properties>
+</file>
+
 <file path=customXml/item4.xml><?xml version="1.0" encoding="utf-8"?>
 <b:Sources xmlns:b="http://schemas.openxmlformats.org/officeDocument/2006/bibliography" xmlns="http://schemas.openxmlformats.org/officeDocument/2006/bibliography" SelectedStyle="\APASixthEditionOfficeOnline.xsl" StyleName="APA" Version="6"/>
 </file>
 
 <file path=customXml/itemProps1.xml><?xml version="1.0" encoding="utf-8"?>
-<ds:datastoreItem xmlns:ds="http://schemas.openxmlformats.org/officeDocument/2006/customXml" ds:itemID="{FEFCDAC0-586A-4A3A-9EEC-EC4CD7F6BF1D}">
-  <ds:schemaRefs>
-    <ds:schemaRef ds:uri="http://schemas.microsoft.com/office/2006/metadata/properties"/>
-    <ds:schemaRef ds:uri="http://schemas.microsoft.com/office/infopath/2007/PartnerControls"/>
-    <ds:schemaRef ds:uri="100e26d2-269f-4875-9d3f-575ce234e9c9"/>
-    <ds:schemaRef ds:uri="0685444c-ef76-4212-94fc-155e1fb30e0e"/>
-  </ds:schemaRefs>
-</ds:datastoreItem>
-</file>
-
-<file path=customXml/itemProps2.xml><?xml version="1.0" encoding="utf-8"?>
-<ds:datastoreItem xmlns:ds="http://schemas.openxmlformats.org/officeDocument/2006/customXml" ds:itemID="{3BB50AC8-69F9-43BB-8637-AB2E44392A79}">
-  <ds:schemaRefs>
-    <ds:schemaRef ds:uri="http://schemas.microsoft.com/sharepoint/v3/contenttype/forms"/>
-  </ds:schemaRefs>
-</ds:datastoreItem>
-</file>
-
-<file path=customXml/itemProps3.xml><?xml version="1.0" encoding="utf-8"?>
 <ds:datastoreItem xmlns:ds="http://schemas.openxmlformats.org/officeDocument/2006/customXml" ds:itemID="{C2D6CE88-2F38-4829-A524-E6728CCE2534}">
   <ds:schemaRefs>
     <ds:schemaRef ds:uri="http://schemas.microsoft.com/office/2006/metadata/contentType"/>
@@ -6982,8 +7074,27 @@
 </ds:datastoreItem>
 </file>
 
+<file path=customXml/itemProps2.xml><?xml version="1.0" encoding="utf-8"?>
+<ds:datastoreItem xmlns:ds="http://schemas.openxmlformats.org/officeDocument/2006/customXml" ds:itemID="{3BB50AC8-69F9-43BB-8637-AB2E44392A79}">
+  <ds:schemaRefs>
+    <ds:schemaRef ds:uri="http://schemas.microsoft.com/sharepoint/v3/contenttype/forms"/>
+  </ds:schemaRefs>
+</ds:datastoreItem>
+</file>
+
+<file path=customXml/itemProps3.xml><?xml version="1.0" encoding="utf-8"?>
+<ds:datastoreItem xmlns:ds="http://schemas.openxmlformats.org/officeDocument/2006/customXml" ds:itemID="{FEFCDAC0-586A-4A3A-9EEC-EC4CD7F6BF1D}">
+  <ds:schemaRefs>
+    <ds:schemaRef ds:uri="http://schemas.microsoft.com/office/2006/metadata/properties"/>
+    <ds:schemaRef ds:uri="http://schemas.microsoft.com/office/infopath/2007/PartnerControls"/>
+    <ds:schemaRef ds:uri="100e26d2-269f-4875-9d3f-575ce234e9c9"/>
+    <ds:schemaRef ds:uri="0685444c-ef76-4212-94fc-155e1fb30e0e"/>
+  </ds:schemaRefs>
+</ds:datastoreItem>
+</file>
+
 <file path=customXml/itemProps4.xml><?xml version="1.0" encoding="utf-8"?>
-<ds:datastoreItem xmlns:ds="http://schemas.openxmlformats.org/officeDocument/2006/customXml" ds:itemID="{FDBFD9B4-A405-44C1-A835-569BFEBE1BD8}">
+<ds:datastoreItem xmlns:ds="http://schemas.openxmlformats.org/officeDocument/2006/customXml" ds:itemID="{D016191F-D5BD-409F-951E-CD4CF091BF64}">
   <ds:schemaRefs>
     <ds:schemaRef ds:uri="http://schemas.openxmlformats.org/officeDocument/2006/bibliography"/>
   </ds:schemaRefs>

</xml_diff>